<commit_message>
Rerender; add private to gitignore.
</commit_message>
<xml_diff>
--- a/docs/list-serve.docx
+++ b/docs/list-serve.docx
@@ -65,7 +65,11 @@
         </w:drawing>
       </w:r>
     </w:p>
-    <w:sectPr/>
+    <w:sectPr>
+      <w:footnotePr>
+        <w:numRestart w:val="eachSect"/>
+      </w:footnotePr>
+    </w:sectPr>
   </w:body>
 </w:document>
 </file>
@@ -237,8 +241,6 @@
     </w:pPr>
     <w:rPr>
       <w:rFonts w:asciiTheme="majorHAnsi" w:cstheme="majorBidi" w:eastAsiaTheme="majorEastAsia" w:hAnsiTheme="majorHAnsi"/>
-      <w:spacing w:val="-10"/>
-      <w:kern w:val="28"/>
       <w:sz w:val="56"/>
       <w:szCs w:val="56"/>
     </w:rPr>
@@ -251,8 +253,6 @@
     <w:rsid w:val="00A10FD9"/>
     <w:rPr>
       <w:rFonts w:asciiTheme="majorHAnsi" w:cstheme="majorBidi" w:eastAsiaTheme="majorEastAsia" w:hAnsiTheme="majorHAnsi"/>
-      <w:spacing w:val="-10"/>
-      <w:kern w:val="28"/>
       <w:sz w:val="56"/>
       <w:szCs w:val="56"/>
     </w:rPr>
@@ -293,23 +293,31 @@
   </w:style>
   <w:style w:customStyle="1" w:styleId="Author" w:type="paragraph">
     <w:name w:val="Author"/>
+    <w:basedOn w:val="Title"/>
     <w:next w:val="BodyText"/>
     <w:qFormat/>
     <w:pPr>
       <w:keepNext/>
       <w:keepLines/>
-      <w:jc w:val="center"/>
-    </w:pPr>
+    </w:pPr>
+    <w:rPr>
+      <w:sz w:val="24"/>
+      <w:szCs w:val="24"/>
+    </w:rPr>
   </w:style>
   <w:style w:styleId="Date" w:type="paragraph">
     <w:name w:val="Date"/>
+    <w:basedOn w:val="Title"/>
     <w:next w:val="BodyText"/>
     <w:qFormat/>
     <w:pPr>
       <w:keepNext/>
       <w:keepLines/>
-      <w:jc w:val="center"/>
-    </w:pPr>
+    </w:pPr>
+    <w:rPr>
+      <w:sz w:val="24"/>
+      <w:szCs w:val="24"/>
+    </w:rPr>
   </w:style>
   <w:style w:customStyle="1" w:styleId="AbstractTitle" w:type="paragraph">
     <w:name w:val="Abstract Title"/>

</xml_diff>